<commit_message>
Updated Files for Report
</commit_message>
<xml_diff>
--- a/Image Outline.docx
+++ b/Image Outline.docx
@@ -21,8 +21,14 @@
           <w:ilvl w:val="1"/>
           <w:numId w:val="1"/>
         </w:numPr>
-      </w:pPr>
-      <w:r>
+        <w:rPr>
+          <w:highlight w:val="yellow"/>
+        </w:rPr>
+      </w:pPr>
+      <w:r>
+        <w:rPr>
+          <w:highlight w:val="yellow"/>
+        </w:rPr>
         <w:t>PP Image</w:t>
       </w:r>
     </w:p>
@@ -33,8 +39,14 @@
           <w:ilvl w:val="1"/>
           <w:numId w:val="1"/>
         </w:numPr>
-      </w:pPr>
-      <w:r>
+        <w:rPr>
+          <w:highlight w:val="yellow"/>
+        </w:rPr>
+      </w:pPr>
+      <w:r>
+        <w:rPr>
+          <w:highlight w:val="yellow"/>
+        </w:rPr>
         <w:t>WFEM Showing Deflection</w:t>
       </w:r>
     </w:p>
@@ -45,8 +57,14 @@
           <w:ilvl w:val="2"/>
           <w:numId w:val="1"/>
         </w:numPr>
-      </w:pPr>
-      <w:r>
+        <w:rPr>
+          <w:highlight w:val="yellow"/>
+        </w:rPr>
+      </w:pPr>
+      <w:r>
+        <w:rPr>
+          <w:highlight w:val="yellow"/>
+        </w:rPr>
         <w:t>1 Element</w:t>
       </w:r>
     </w:p>
@@ -57,8 +75,14 @@
           <w:ilvl w:val="2"/>
           <w:numId w:val="1"/>
         </w:numPr>
-      </w:pPr>
-      <w:r>
+        <w:rPr>
+          <w:highlight w:val="yellow"/>
+        </w:rPr>
+      </w:pPr>
+      <w:r>
+        <w:rPr>
+          <w:highlight w:val="yellow"/>
+        </w:rPr>
         <w:t>50 Elements</w:t>
       </w:r>
     </w:p>
@@ -108,129 +132,195 @@
       </w:pPr>
       <w:r>
         <w:t>Rotated</w:t>
-      </w:r>
-    </w:p>
-    <w:p>
-      <w:pPr>
-        <w:pStyle w:val="ListParagraph"/>
-        <w:numPr>
-          <w:ilvl w:val="1"/>
-          <w:numId w:val="1"/>
-        </w:numPr>
-      </w:pPr>
-      <w:r>
-        <w:t>WFEM</w:t>
-      </w:r>
-    </w:p>
-    <w:p>
-      <w:pPr>
-        <w:pStyle w:val="ListParagraph"/>
-        <w:numPr>
-          <w:ilvl w:val="1"/>
-          <w:numId w:val="1"/>
-        </w:numPr>
-      </w:pPr>
-      <w:r>
-        <w:t>Image Showing Rotated</w:t>
-      </w:r>
-    </w:p>
-    <w:p>
-      <w:pPr>
-        <w:pStyle w:val="ListParagraph"/>
-        <w:numPr>
-          <w:ilvl w:val="0"/>
-          <w:numId w:val="1"/>
-        </w:numPr>
-      </w:pPr>
-      <w:r>
-        <w:t>Tapered</w:t>
-      </w:r>
-    </w:p>
-    <w:p>
-      <w:pPr>
-        <w:pStyle w:val="ListParagraph"/>
-        <w:numPr>
-          <w:ilvl w:val="1"/>
-          <w:numId w:val="1"/>
-        </w:numPr>
-      </w:pPr>
-      <w:r>
-        <w:t>PP Image</w:t>
-      </w:r>
-    </w:p>
-    <w:p>
-      <w:pPr>
-        <w:pStyle w:val="ListParagraph"/>
-        <w:numPr>
-          <w:ilvl w:val="1"/>
-          <w:numId w:val="1"/>
-        </w:numPr>
-      </w:pPr>
-      <w:r>
-        <w:t>WFEM Showing Deflection</w:t>
-      </w:r>
-    </w:p>
-    <w:p>
-      <w:pPr>
-        <w:pStyle w:val="ListParagraph"/>
-        <w:numPr>
-          <w:ilvl w:val="2"/>
-          <w:numId w:val="1"/>
-        </w:numPr>
-      </w:pPr>
-      <w:r>
-        <w:t>1 Element</w:t>
-      </w:r>
-    </w:p>
-    <w:p>
-      <w:pPr>
-        <w:pStyle w:val="ListParagraph"/>
-        <w:numPr>
-          <w:ilvl w:val="2"/>
-          <w:numId w:val="1"/>
-        </w:numPr>
-      </w:pPr>
-      <w:r>
-        <w:t>50 Elements</w:t>
-      </w:r>
-    </w:p>
-    <w:p>
-      <w:pPr>
-        <w:pStyle w:val="ListParagraph"/>
-        <w:numPr>
-          <w:ilvl w:val="0"/>
-          <w:numId w:val="1"/>
-        </w:numPr>
-      </w:pPr>
-      <w:r>
-        <w:t>Complex</w:t>
-      </w:r>
-    </w:p>
-    <w:p>
-      <w:pPr>
-        <w:pStyle w:val="ListParagraph"/>
-        <w:numPr>
-          <w:ilvl w:val="1"/>
-          <w:numId w:val="1"/>
-        </w:numPr>
-      </w:pPr>
-      <w:r>
-        <w:t>WFEM Image</w:t>
-      </w:r>
-    </w:p>
-    <w:p>
-      <w:pPr>
-        <w:pStyle w:val="ListParagraph"/>
-        <w:numPr>
-          <w:ilvl w:val="1"/>
-          <w:numId w:val="1"/>
-        </w:numPr>
-      </w:pPr>
-      <w:r>
-        <w:t>ANSYS Image</w:t>
       </w:r>
       <w:bookmarkStart w:id="0" w:name="_GoBack"/>
       <w:bookmarkEnd w:id="0"/>
+    </w:p>
+    <w:p>
+      <w:pPr>
+        <w:pStyle w:val="ListParagraph"/>
+        <w:numPr>
+          <w:ilvl w:val="1"/>
+          <w:numId w:val="1"/>
+        </w:numPr>
+      </w:pPr>
+      <w:r>
+        <w:t>WFEM</w:t>
+      </w:r>
+    </w:p>
+    <w:p>
+      <w:pPr>
+        <w:pStyle w:val="ListParagraph"/>
+        <w:numPr>
+          <w:ilvl w:val="1"/>
+          <w:numId w:val="1"/>
+        </w:numPr>
+      </w:pPr>
+      <w:r>
+        <w:t>Image Showing Rotated</w:t>
+      </w:r>
+    </w:p>
+    <w:p>
+      <w:pPr>
+        <w:pStyle w:val="ListParagraph"/>
+        <w:numPr>
+          <w:ilvl w:val="0"/>
+          <w:numId w:val="1"/>
+        </w:numPr>
+      </w:pPr>
+      <w:r>
+        <w:t>Tapered</w:t>
+      </w:r>
+    </w:p>
+    <w:p>
+      <w:pPr>
+        <w:pStyle w:val="ListParagraph"/>
+        <w:numPr>
+          <w:ilvl w:val="1"/>
+          <w:numId w:val="1"/>
+        </w:numPr>
+        <w:rPr>
+          <w:highlight w:val="yellow"/>
+        </w:rPr>
+      </w:pPr>
+      <w:r>
+        <w:rPr>
+          <w:highlight w:val="yellow"/>
+        </w:rPr>
+        <w:t>PP Image</w:t>
+      </w:r>
+    </w:p>
+    <w:p>
+      <w:pPr>
+        <w:pStyle w:val="ListParagraph"/>
+        <w:numPr>
+          <w:ilvl w:val="1"/>
+          <w:numId w:val="1"/>
+        </w:numPr>
+        <w:rPr>
+          <w:highlight w:val="yellow"/>
+        </w:rPr>
+      </w:pPr>
+      <w:r>
+        <w:rPr>
+          <w:highlight w:val="yellow"/>
+        </w:rPr>
+        <w:t>WFEM Showing Deflection</w:t>
+      </w:r>
+    </w:p>
+    <w:p>
+      <w:pPr>
+        <w:pStyle w:val="ListParagraph"/>
+        <w:numPr>
+          <w:ilvl w:val="2"/>
+          <w:numId w:val="1"/>
+        </w:numPr>
+        <w:rPr>
+          <w:highlight w:val="yellow"/>
+        </w:rPr>
+      </w:pPr>
+      <w:r>
+        <w:rPr>
+          <w:highlight w:val="yellow"/>
+        </w:rPr>
+        <w:t>1 Element</w:t>
+      </w:r>
+    </w:p>
+    <w:p>
+      <w:pPr>
+        <w:pStyle w:val="ListParagraph"/>
+        <w:numPr>
+          <w:ilvl w:val="2"/>
+          <w:numId w:val="1"/>
+        </w:numPr>
+        <w:rPr>
+          <w:highlight w:val="yellow"/>
+        </w:rPr>
+      </w:pPr>
+      <w:r>
+        <w:rPr>
+          <w:highlight w:val="yellow"/>
+        </w:rPr>
+        <w:t>50 Elements</w:t>
+      </w:r>
+    </w:p>
+    <w:p>
+      <w:pPr>
+        <w:pStyle w:val="ListParagraph"/>
+        <w:numPr>
+          <w:ilvl w:val="1"/>
+          <w:numId w:val="1"/>
+        </w:numPr>
+      </w:pPr>
+      <w:r>
+        <w:t>ANSYS Showing Deflection</w:t>
+      </w:r>
+    </w:p>
+    <w:p>
+      <w:pPr>
+        <w:pStyle w:val="ListParagraph"/>
+        <w:numPr>
+          <w:ilvl w:val="2"/>
+          <w:numId w:val="1"/>
+        </w:numPr>
+      </w:pPr>
+      <w:r>
+        <w:t>1 Element</w:t>
+      </w:r>
+    </w:p>
+    <w:p>
+      <w:pPr>
+        <w:pStyle w:val="ListParagraph"/>
+        <w:numPr>
+          <w:ilvl w:val="2"/>
+          <w:numId w:val="1"/>
+        </w:numPr>
+      </w:pPr>
+      <w:r>
+        <w:t>50 Elements</w:t>
+      </w:r>
+    </w:p>
+    <w:p>
+      <w:pPr>
+        <w:pStyle w:val="ListParagraph"/>
+        <w:numPr>
+          <w:ilvl w:val="0"/>
+          <w:numId w:val="1"/>
+        </w:numPr>
+      </w:pPr>
+      <w:r>
+        <w:t>Complex</w:t>
+      </w:r>
+    </w:p>
+    <w:p>
+      <w:pPr>
+        <w:pStyle w:val="ListParagraph"/>
+        <w:numPr>
+          <w:ilvl w:val="1"/>
+          <w:numId w:val="1"/>
+        </w:numPr>
+        <w:rPr>
+          <w:highlight w:val="yellow"/>
+        </w:rPr>
+      </w:pPr>
+      <w:r>
+        <w:rPr>
+          <w:highlight w:val="yellow"/>
+        </w:rPr>
+        <w:t>WFEM Image</w:t>
+      </w:r>
+    </w:p>
+    <w:p>
+      <w:pPr>
+        <w:pStyle w:val="ListParagraph"/>
+        <w:numPr>
+          <w:ilvl w:val="1"/>
+          <w:numId w:val="1"/>
+        </w:numPr>
+      </w:pPr>
+      <w:r>
+        <w:t>ANSYS Image</w:t>
+      </w:r>
     </w:p>
     <w:sectPr>
       <w:pgSz w:w="12240" w:h="15840"/>

</xml_diff>